<commit_message>
// Wed 06/04/2025  0:40:48.61
</commit_message>
<xml_diff>
--- a/COMP-2511-C-Programming/labs/lab7/Lesson 7 Lab.docx
+++ b/COMP-2511-C-Programming/labs/lab7/Lesson 7 Lab.docx
@@ -119,27 +119,15 @@
                 <w:lang w:eastAsia="en-CA"/>
               </w:rPr>
             </w:pPr>
-            <w:proofErr w:type="gramStart"/>
-            <w:r>
-              <w:rPr>
-                <w:rFonts w:ascii="Consolas" w:hAnsi="Consolas"/>
-                <w:color w:val="000000"/>
-                <w:sz w:val="28"/>
-                <w:szCs w:val="28"/>
-                <w:lang w:eastAsia="en-CA"/>
-              </w:rPr>
-              <w:t>#include</w:t>
-            </w:r>
-            <w:proofErr w:type="gramEnd"/>
-            <w:r>
-              <w:rPr>
-                <w:rFonts w:ascii="Consolas" w:hAnsi="Consolas"/>
-                <w:color w:val="000000"/>
-                <w:sz w:val="28"/>
-                <w:szCs w:val="28"/>
-                <w:lang w:eastAsia="en-CA"/>
-              </w:rPr>
-              <w:t xml:space="preserve"> &lt;</w:t>
+            <w:r>
+              <w:rPr>
+                <w:rFonts w:ascii="Consolas" w:hAnsi="Consolas"/>
+                <w:color w:val="000000"/>
+                <w:sz w:val="28"/>
+                <w:szCs w:val="28"/>
+                <w:lang w:eastAsia="en-CA"/>
+              </w:rPr>
+              <w:t>#include &lt;</w:t>
             </w:r>
             <w:proofErr w:type="spellStart"/>
             <w:r>
@@ -197,29 +185,7 @@
                 <w:szCs w:val="28"/>
                 <w:lang w:eastAsia="en-CA"/>
               </w:rPr>
-              <w:t xml:space="preserve">int </w:t>
-            </w:r>
-            <w:proofErr w:type="gramStart"/>
-            <w:r>
-              <w:rPr>
-                <w:rFonts w:ascii="Consolas" w:hAnsi="Consolas"/>
-                <w:color w:val="000000"/>
-                <w:sz w:val="28"/>
-                <w:szCs w:val="28"/>
-                <w:lang w:eastAsia="en-CA"/>
-              </w:rPr>
-              <w:t>main(</w:t>
-            </w:r>
-            <w:proofErr w:type="gramEnd"/>
-            <w:r>
-              <w:rPr>
-                <w:rFonts w:ascii="Consolas" w:hAnsi="Consolas"/>
-                <w:color w:val="000000"/>
-                <w:sz w:val="28"/>
-                <w:szCs w:val="28"/>
-                <w:lang w:eastAsia="en-CA"/>
-              </w:rPr>
-              <w:t>)</w:t>
+              <w:t>int main()</w:t>
             </w:r>
           </w:p>
           <w:p>
@@ -265,20 +231,8 @@
                 <w:szCs w:val="28"/>
                 <w:lang w:eastAsia="en-CA"/>
               </w:rPr>
-              <w:t xml:space="preserve">    int *p = </w:t>
-            </w:r>
-            <w:proofErr w:type="gramStart"/>
-            <w:r>
-              <w:rPr>
-                <w:rFonts w:ascii="Consolas" w:hAnsi="Consolas"/>
-                <w:color w:val="000000"/>
-                <w:sz w:val="28"/>
-                <w:szCs w:val="28"/>
-                <w:lang w:eastAsia="en-CA"/>
-              </w:rPr>
-              <w:t>0;</w:t>
-            </w:r>
-            <w:proofErr w:type="gramEnd"/>
+              <w:t xml:space="preserve">    int *p = 0;</w:t>
+            </w:r>
           </w:p>
           <w:p>
             <w:pPr>
@@ -303,7 +257,6 @@
               <w:t xml:space="preserve">    </w:t>
             </w:r>
             <w:proofErr w:type="spellStart"/>
-            <w:proofErr w:type="gramStart"/>
             <w:r>
               <w:rPr>
                 <w:rFonts w:ascii="Consolas" w:hAnsi="Consolas"/>
@@ -323,18 +276,7 @@
                 <w:szCs w:val="28"/>
                 <w:lang w:eastAsia="en-CA"/>
               </w:rPr>
-              <w:t>(</w:t>
-            </w:r>
-            <w:proofErr w:type="gramEnd"/>
-            <w:r>
-              <w:rPr>
-                <w:rFonts w:ascii="Consolas" w:hAnsi="Consolas"/>
-                <w:color w:val="000000"/>
-                <w:sz w:val="28"/>
-                <w:szCs w:val="28"/>
-                <w:lang w:eastAsia="en-CA"/>
-              </w:rPr>
-              <w:t xml:space="preserve">"%d", </w:t>
+              <w:t xml:space="preserve">("%d", </w:t>
             </w:r>
             <w:proofErr w:type="spellStart"/>
             <w:r>
@@ -356,20 +298,8 @@
                 <w:szCs w:val="28"/>
                 <w:lang w:eastAsia="en-CA"/>
               </w:rPr>
-              <w:t>(p)</w:t>
-            </w:r>
-            <w:proofErr w:type="gramStart"/>
-            <w:r>
-              <w:rPr>
-                <w:rFonts w:ascii="Consolas" w:hAnsi="Consolas"/>
-                <w:color w:val="000000"/>
-                <w:sz w:val="28"/>
-                <w:szCs w:val="28"/>
-                <w:lang w:eastAsia="en-CA"/>
-              </w:rPr>
-              <w:t>);</w:t>
-            </w:r>
-            <w:proofErr w:type="gramEnd"/>
+              <w:t>(p));</w:t>
+            </w:r>
           </w:p>
           <w:p>
             <w:pPr>
@@ -492,25 +422,7 @@
           <w:szCs w:val="28"/>
           <w:lang w:val="en-US"/>
         </w:rPr>
-        <w:t xml:space="preserve">[Hint 2: in your </w:t>
-      </w:r>
-      <w:proofErr w:type="gramStart"/>
-      <w:r>
-        <w:rPr>
-          <w:sz w:val="28"/>
-          <w:szCs w:val="28"/>
-          <w:lang w:val="en-US"/>
-        </w:rPr>
-        <w:t>scanf(</w:t>
-      </w:r>
-      <w:proofErr w:type="gramEnd"/>
-      <w:r>
-        <w:rPr>
-          <w:sz w:val="28"/>
-          <w:szCs w:val="28"/>
-          <w:lang w:val="en-US"/>
-        </w:rPr>
-        <w:t>), only p got shown, NOT n]</w:t>
+        <w:t>[Hint 2: in your scanf(), only p got shown, NOT n]</w:t>
       </w:r>
     </w:p>
     <w:tbl>
@@ -541,6 +453,278 @@
                 <w:lang w:eastAsia="en-CA"/>
               </w:rPr>
             </w:pPr>
+            <w:r>
+              <w:rPr>
+                <w:rFonts w:ascii="Consolas" w:hAnsi="Consolas"/>
+                <w:color w:val="000000"/>
+                <w:sz w:val="28"/>
+                <w:szCs w:val="28"/>
+                <w:lang w:eastAsia="en-CA"/>
+              </w:rPr>
+              <w:t>#include &lt;</w:t>
+            </w:r>
+            <w:proofErr w:type="spellStart"/>
+            <w:r>
+              <w:rPr>
+                <w:rFonts w:ascii="Consolas" w:hAnsi="Consolas"/>
+                <w:color w:val="000000"/>
+                <w:sz w:val="28"/>
+                <w:szCs w:val="28"/>
+                <w:lang w:eastAsia="en-CA"/>
+              </w:rPr>
+              <w:t>stdio.h</w:t>
+            </w:r>
+            <w:proofErr w:type="spellEnd"/>
+            <w:r>
+              <w:rPr>
+                <w:rFonts w:ascii="Consolas" w:hAnsi="Consolas"/>
+                <w:color w:val="000000"/>
+                <w:sz w:val="28"/>
+                <w:szCs w:val="28"/>
+                <w:lang w:eastAsia="en-CA"/>
+              </w:rPr>
+              <w:t>&gt;</w:t>
+            </w:r>
+          </w:p>
+          <w:p>
+            <w:pPr>
+              <w:shd w:val="clear" w:color="auto" w:fill="FFFFFF"/>
+              <w:spacing w:line="285" w:lineRule="atLeast"/>
+              <w:ind w:left="360"/>
+              <w:rPr>
+                <w:rFonts w:ascii="Consolas" w:hAnsi="Consolas"/>
+                <w:color w:val="000000"/>
+                <w:sz w:val="28"/>
+                <w:szCs w:val="28"/>
+                <w:lang w:eastAsia="en-CA"/>
+              </w:rPr>
+            </w:pPr>
+          </w:p>
+          <w:p>
+            <w:pPr>
+              <w:shd w:val="clear" w:color="auto" w:fill="FFFFFF"/>
+              <w:spacing w:line="285" w:lineRule="atLeast"/>
+              <w:ind w:left="360"/>
+              <w:rPr>
+                <w:rFonts w:ascii="Consolas" w:hAnsi="Consolas"/>
+                <w:color w:val="000000"/>
+                <w:sz w:val="28"/>
+                <w:szCs w:val="28"/>
+                <w:lang w:eastAsia="en-CA"/>
+              </w:rPr>
+            </w:pPr>
+            <w:r>
+              <w:rPr>
+                <w:rFonts w:ascii="Consolas" w:hAnsi="Consolas"/>
+                <w:color w:val="000000"/>
+                <w:sz w:val="28"/>
+                <w:szCs w:val="28"/>
+                <w:lang w:eastAsia="en-CA"/>
+              </w:rPr>
+              <w:t>int main()</w:t>
+            </w:r>
+          </w:p>
+          <w:p>
+            <w:pPr>
+              <w:shd w:val="clear" w:color="auto" w:fill="FFFFFF"/>
+              <w:spacing w:line="285" w:lineRule="atLeast"/>
+              <w:ind w:left="360"/>
+              <w:rPr>
+                <w:rFonts w:ascii="Consolas" w:hAnsi="Consolas"/>
+                <w:color w:val="000000"/>
+                <w:sz w:val="28"/>
+                <w:szCs w:val="28"/>
+                <w:lang w:eastAsia="en-CA"/>
+              </w:rPr>
+            </w:pPr>
+            <w:r>
+              <w:rPr>
+                <w:rFonts w:ascii="Consolas" w:hAnsi="Consolas"/>
+                <w:color w:val="000000"/>
+                <w:sz w:val="28"/>
+                <w:szCs w:val="28"/>
+                <w:lang w:eastAsia="en-CA"/>
+              </w:rPr>
+              <w:t>{</w:t>
+            </w:r>
+          </w:p>
+          <w:p>
+            <w:pPr>
+              <w:shd w:val="clear" w:color="auto" w:fill="FFFFFF"/>
+              <w:spacing w:line="285" w:lineRule="atLeast"/>
+              <w:ind w:left="360"/>
+              <w:rPr>
+                <w:rFonts w:ascii="Consolas" w:hAnsi="Consolas"/>
+                <w:color w:val="000000"/>
+                <w:sz w:val="28"/>
+                <w:szCs w:val="28"/>
+                <w:lang w:eastAsia="en-CA"/>
+              </w:rPr>
+            </w:pPr>
+            <w:r>
+              <w:rPr>
+                <w:rFonts w:ascii="Consolas" w:hAnsi="Consolas"/>
+                <w:color w:val="000000"/>
+                <w:sz w:val="28"/>
+                <w:szCs w:val="28"/>
+                <w:lang w:eastAsia="en-CA"/>
+              </w:rPr>
+              <w:t>    int n = 0;</w:t>
+            </w:r>
+          </w:p>
+          <w:p>
+            <w:pPr>
+              <w:shd w:val="clear" w:color="auto" w:fill="FFFFFF"/>
+              <w:spacing w:line="285" w:lineRule="atLeast"/>
+              <w:ind w:left="360"/>
+              <w:rPr>
+                <w:rFonts w:ascii="Consolas" w:hAnsi="Consolas"/>
+                <w:color w:val="000000"/>
+                <w:sz w:val="28"/>
+                <w:szCs w:val="28"/>
+                <w:lang w:eastAsia="en-CA"/>
+              </w:rPr>
+            </w:pPr>
+            <w:r>
+              <w:rPr>
+                <w:rFonts w:ascii="Consolas" w:hAnsi="Consolas"/>
+                <w:color w:val="000000"/>
+                <w:sz w:val="28"/>
+                <w:szCs w:val="28"/>
+                <w:lang w:eastAsia="en-CA"/>
+              </w:rPr>
+              <w:t xml:space="preserve">    int *p = &amp;n; </w:t>
+            </w:r>
+          </w:p>
+          <w:p>
+            <w:pPr>
+              <w:shd w:val="clear" w:color="auto" w:fill="FFFFFF"/>
+              <w:spacing w:line="285" w:lineRule="atLeast"/>
+              <w:ind w:left="360"/>
+              <w:rPr>
+                <w:rFonts w:ascii="Consolas" w:hAnsi="Consolas"/>
+                <w:color w:val="000000"/>
+                <w:sz w:val="28"/>
+                <w:szCs w:val="28"/>
+                <w:lang w:eastAsia="en-CA"/>
+              </w:rPr>
+            </w:pPr>
+            <w:r>
+              <w:rPr>
+                <w:rFonts w:ascii="Consolas" w:hAnsi="Consolas"/>
+                <w:color w:val="000000"/>
+                <w:sz w:val="28"/>
+                <w:szCs w:val="28"/>
+                <w:lang w:eastAsia="en-CA"/>
+              </w:rPr>
+              <w:t xml:space="preserve">    </w:t>
+            </w:r>
+            <w:proofErr w:type="spellStart"/>
+            <w:r>
+              <w:rPr>
+                <w:rFonts w:ascii="Consolas" w:hAnsi="Consolas"/>
+                <w:color w:val="000000"/>
+                <w:sz w:val="28"/>
+                <w:szCs w:val="28"/>
+                <w:lang w:eastAsia="en-CA"/>
+              </w:rPr>
+              <w:t>scanf</w:t>
+            </w:r>
+            <w:proofErr w:type="spellEnd"/>
+            <w:r>
+              <w:rPr>
+                <w:rFonts w:ascii="Consolas" w:hAnsi="Consolas"/>
+                <w:color w:val="000000"/>
+                <w:sz w:val="28"/>
+                <w:szCs w:val="28"/>
+                <w:lang w:eastAsia="en-CA"/>
+              </w:rPr>
+              <w:t>("%d", p);</w:t>
+            </w:r>
+          </w:p>
+          <w:p>
+            <w:pPr>
+              <w:shd w:val="clear" w:color="auto" w:fill="FFFFFF"/>
+              <w:spacing w:line="285" w:lineRule="atLeast"/>
+              <w:ind w:left="360"/>
+              <w:rPr>
+                <w:rFonts w:ascii="Consolas" w:hAnsi="Consolas"/>
+                <w:color w:val="000000"/>
+                <w:sz w:val="28"/>
+                <w:szCs w:val="28"/>
+                <w:lang w:eastAsia="en-CA"/>
+              </w:rPr>
+            </w:pPr>
+            <w:r>
+              <w:rPr>
+                <w:rFonts w:ascii="Consolas" w:hAnsi="Consolas"/>
+                <w:color w:val="000000"/>
+                <w:sz w:val="28"/>
+                <w:szCs w:val="28"/>
+                <w:lang w:eastAsia="en-CA"/>
+              </w:rPr>
+              <w:t xml:space="preserve">    </w:t>
+            </w:r>
+            <w:proofErr w:type="spellStart"/>
+            <w:r>
+              <w:rPr>
+                <w:rFonts w:ascii="Consolas" w:hAnsi="Consolas"/>
+                <w:color w:val="000000"/>
+                <w:sz w:val="28"/>
+                <w:szCs w:val="28"/>
+                <w:lang w:eastAsia="en-CA"/>
+              </w:rPr>
+              <w:t>printf</w:t>
+            </w:r>
+            <w:proofErr w:type="spellEnd"/>
+            <w:r>
+              <w:rPr>
+                <w:rFonts w:ascii="Consolas" w:hAnsi="Consolas"/>
+                <w:color w:val="000000"/>
+                <w:sz w:val="28"/>
+                <w:szCs w:val="28"/>
+                <w:lang w:eastAsia="en-CA"/>
+              </w:rPr>
+              <w:t>("%d", n);</w:t>
+            </w:r>
+          </w:p>
+          <w:p>
+            <w:pPr>
+              <w:shd w:val="clear" w:color="auto" w:fill="FFFFFF"/>
+              <w:spacing w:line="285" w:lineRule="atLeast"/>
+              <w:ind w:left="360"/>
+              <w:rPr>
+                <w:rFonts w:ascii="Consolas" w:hAnsi="Consolas"/>
+                <w:color w:val="000000"/>
+                <w:sz w:val="28"/>
+                <w:szCs w:val="28"/>
+                <w:lang w:eastAsia="en-CA"/>
+              </w:rPr>
+            </w:pPr>
+            <w:r>
+              <w:rPr>
+                <w:rFonts w:ascii="Consolas" w:hAnsi="Consolas"/>
+                <w:color w:val="000000"/>
+                <w:sz w:val="28"/>
+                <w:szCs w:val="28"/>
+                <w:lang w:eastAsia="en-CA"/>
+              </w:rPr>
+              <w:t>}</w:t>
+            </w:r>
+          </w:p>
+          <w:p>
+            <w:pPr>
+              <w:shd w:val="clear" w:color="auto" w:fill="FFFFFF"/>
+              <w:spacing w:line="285" w:lineRule="atLeast"/>
+              <w:ind w:left="360"/>
+              <w:rPr>
+                <w:rFonts w:ascii="Consolas" w:hAnsi="Consolas"/>
+                <w:color w:val="000000"/>
+                <w:sz w:val="28"/>
+                <w:szCs w:val="28"/>
+                <w:lang w:eastAsia="en-CA"/>
+              </w:rPr>
+            </w:pPr>
           </w:p>
           <w:p>
             <w:pPr>
@@ -617,25 +801,7 @@
           <w:szCs w:val="28"/>
           <w:lang w:val="en-US"/>
         </w:rPr>
-        <w:t xml:space="preserve">[Hint 1: in your </w:t>
-      </w:r>
-      <w:proofErr w:type="gramStart"/>
-      <w:r>
-        <w:rPr>
-          <w:sz w:val="28"/>
-          <w:szCs w:val="28"/>
-          <w:lang w:val="en-US"/>
-        </w:rPr>
-        <w:t>printf(</w:t>
-      </w:r>
-      <w:proofErr w:type="gramEnd"/>
-      <w:r>
-        <w:rPr>
-          <w:sz w:val="28"/>
-          <w:szCs w:val="28"/>
-          <w:lang w:val="en-US"/>
-        </w:rPr>
-        <w:t>), only p got shown, NOT n]</w:t>
+        <w:t>[Hint 1: in your printf(), only p got shown, NOT n]</w:t>
       </w:r>
     </w:p>
     <w:p>
@@ -689,6 +855,184 @@
                 <w:szCs w:val="36"/>
               </w:rPr>
             </w:pPr>
+            <w:r>
+              <w:rPr>
+                <w:sz w:val="28"/>
+                <w:szCs w:val="36"/>
+              </w:rPr>
+              <w:t>#include &lt;</w:t>
+            </w:r>
+            <w:proofErr w:type="spellStart"/>
+            <w:r>
+              <w:rPr>
+                <w:sz w:val="28"/>
+                <w:szCs w:val="36"/>
+              </w:rPr>
+              <w:t>stdio.h</w:t>
+            </w:r>
+            <w:proofErr w:type="spellEnd"/>
+            <w:r>
+              <w:rPr>
+                <w:sz w:val="28"/>
+                <w:szCs w:val="36"/>
+              </w:rPr>
+              <w:t>&gt;</w:t>
+            </w:r>
+          </w:p>
+          <w:p>
+            <w:pPr>
+              <w:shd w:val="clear" w:color="auto" w:fill="FFFFFF"/>
+              <w:spacing w:line="285" w:lineRule="atLeast"/>
+              <w:rPr>
+                <w:sz w:val="28"/>
+                <w:szCs w:val="36"/>
+              </w:rPr>
+            </w:pPr>
+          </w:p>
+          <w:p>
+            <w:pPr>
+              <w:shd w:val="clear" w:color="auto" w:fill="FFFFFF"/>
+              <w:spacing w:line="285" w:lineRule="atLeast"/>
+              <w:rPr>
+                <w:sz w:val="28"/>
+                <w:szCs w:val="36"/>
+              </w:rPr>
+            </w:pPr>
+            <w:r>
+              <w:rPr>
+                <w:sz w:val="28"/>
+                <w:szCs w:val="36"/>
+              </w:rPr>
+              <w:t>int main()</w:t>
+            </w:r>
+          </w:p>
+          <w:p>
+            <w:pPr>
+              <w:shd w:val="clear" w:color="auto" w:fill="FFFFFF"/>
+              <w:spacing w:line="285" w:lineRule="atLeast"/>
+              <w:rPr>
+                <w:sz w:val="28"/>
+                <w:szCs w:val="36"/>
+              </w:rPr>
+            </w:pPr>
+            <w:r>
+              <w:rPr>
+                <w:sz w:val="28"/>
+                <w:szCs w:val="36"/>
+              </w:rPr>
+              <w:t>{</w:t>
+            </w:r>
+          </w:p>
+          <w:p>
+            <w:pPr>
+              <w:shd w:val="clear" w:color="auto" w:fill="FFFFFF"/>
+              <w:spacing w:line="285" w:lineRule="atLeast"/>
+              <w:rPr>
+                <w:sz w:val="28"/>
+                <w:szCs w:val="36"/>
+              </w:rPr>
+            </w:pPr>
+            <w:r>
+              <w:rPr>
+                <w:sz w:val="28"/>
+                <w:szCs w:val="36"/>
+              </w:rPr>
+              <w:t>    int n = 0;</w:t>
+            </w:r>
+          </w:p>
+          <w:p>
+            <w:pPr>
+              <w:shd w:val="clear" w:color="auto" w:fill="FFFFFF"/>
+              <w:spacing w:line="285" w:lineRule="atLeast"/>
+              <w:rPr>
+                <w:sz w:val="28"/>
+                <w:szCs w:val="36"/>
+              </w:rPr>
+            </w:pPr>
+            <w:r>
+              <w:rPr>
+                <w:sz w:val="28"/>
+                <w:szCs w:val="36"/>
+              </w:rPr>
+              <w:t xml:space="preserve">    int *p = &amp;n; </w:t>
+            </w:r>
+          </w:p>
+          <w:p>
+            <w:pPr>
+              <w:shd w:val="clear" w:color="auto" w:fill="FFFFFF"/>
+              <w:spacing w:line="285" w:lineRule="atLeast"/>
+              <w:rPr>
+                <w:sz w:val="28"/>
+                <w:szCs w:val="36"/>
+              </w:rPr>
+            </w:pPr>
+            <w:r>
+              <w:rPr>
+                <w:sz w:val="28"/>
+                <w:szCs w:val="36"/>
+              </w:rPr>
+              <w:lastRenderedPageBreak/>
+              <w:t xml:space="preserve">    </w:t>
+            </w:r>
+            <w:proofErr w:type="spellStart"/>
+            <w:r>
+              <w:rPr>
+                <w:sz w:val="28"/>
+                <w:szCs w:val="36"/>
+              </w:rPr>
+              <w:t>printf</w:t>
+            </w:r>
+            <w:proofErr w:type="spellEnd"/>
+            <w:r>
+              <w:rPr>
+                <w:sz w:val="28"/>
+                <w:szCs w:val="36"/>
+              </w:rPr>
+              <w:t>("%d\</w:t>
+            </w:r>
+            <w:proofErr w:type="spellStart"/>
+            <w:r>
+              <w:rPr>
+                <w:sz w:val="28"/>
+                <w:szCs w:val="36"/>
+              </w:rPr>
+              <w:t>n%d</w:t>
+            </w:r>
+            <w:proofErr w:type="spellEnd"/>
+            <w:r>
+              <w:rPr>
+                <w:sz w:val="28"/>
+                <w:szCs w:val="36"/>
+              </w:rPr>
+              <w:t>", *p, p);</w:t>
+            </w:r>
+          </w:p>
+          <w:p>
+            <w:pPr>
+              <w:shd w:val="clear" w:color="auto" w:fill="FFFFFF"/>
+              <w:spacing w:line="285" w:lineRule="atLeast"/>
+              <w:rPr>
+                <w:sz w:val="28"/>
+                <w:szCs w:val="36"/>
+              </w:rPr>
+            </w:pPr>
+            <w:r>
+              <w:rPr>
+                <w:sz w:val="28"/>
+                <w:szCs w:val="36"/>
+              </w:rPr>
+              <w:t>}</w:t>
+            </w:r>
+          </w:p>
+          <w:p>
+            <w:pPr>
+              <w:shd w:val="clear" w:color="auto" w:fill="FFFFFF"/>
+              <w:spacing w:line="285" w:lineRule="atLeast"/>
+              <w:rPr>
+                <w:sz w:val="28"/>
+                <w:szCs w:val="36"/>
+              </w:rPr>
+            </w:pPr>
           </w:p>
         </w:tc>
       </w:tr>
@@ -866,6 +1210,273 @@
                 <w:lang w:eastAsia="en-CA"/>
               </w:rPr>
             </w:pPr>
+            <w:r>
+              <w:rPr>
+                <w:rFonts w:ascii="Consolas" w:hAnsi="Consolas"/>
+                <w:color w:val="000000"/>
+                <w:sz w:val="28"/>
+                <w:szCs w:val="28"/>
+                <w:lang w:eastAsia="en-CA"/>
+              </w:rPr>
+              <w:t>#include &lt;</w:t>
+            </w:r>
+            <w:proofErr w:type="spellStart"/>
+            <w:r>
+              <w:rPr>
+                <w:rFonts w:ascii="Consolas" w:hAnsi="Consolas"/>
+                <w:color w:val="000000"/>
+                <w:sz w:val="28"/>
+                <w:szCs w:val="28"/>
+                <w:lang w:eastAsia="en-CA"/>
+              </w:rPr>
+              <w:t>stdio.h</w:t>
+            </w:r>
+            <w:proofErr w:type="spellEnd"/>
+            <w:r>
+              <w:rPr>
+                <w:rFonts w:ascii="Consolas" w:hAnsi="Consolas"/>
+                <w:color w:val="000000"/>
+                <w:sz w:val="28"/>
+                <w:szCs w:val="28"/>
+                <w:lang w:eastAsia="en-CA"/>
+              </w:rPr>
+              <w:t>&gt;</w:t>
+            </w:r>
+          </w:p>
+          <w:p>
+            <w:pPr>
+              <w:shd w:val="clear" w:color="auto" w:fill="FFFFFF"/>
+              <w:spacing w:line="285" w:lineRule="atLeast"/>
+              <w:rPr>
+                <w:rFonts w:ascii="Consolas" w:hAnsi="Consolas"/>
+                <w:color w:val="000000"/>
+                <w:sz w:val="28"/>
+                <w:szCs w:val="28"/>
+                <w:lang w:eastAsia="en-CA"/>
+              </w:rPr>
+            </w:pPr>
+          </w:p>
+          <w:p>
+            <w:pPr>
+              <w:shd w:val="clear" w:color="auto" w:fill="FFFFFF"/>
+              <w:spacing w:line="285" w:lineRule="atLeast"/>
+              <w:rPr>
+                <w:rFonts w:ascii="Consolas" w:hAnsi="Consolas"/>
+                <w:color w:val="000000"/>
+                <w:sz w:val="28"/>
+                <w:szCs w:val="28"/>
+                <w:lang w:eastAsia="en-CA"/>
+              </w:rPr>
+            </w:pPr>
+            <w:r>
+              <w:rPr>
+                <w:rFonts w:ascii="Consolas" w:hAnsi="Consolas"/>
+                <w:color w:val="000000"/>
+                <w:sz w:val="28"/>
+                <w:szCs w:val="28"/>
+                <w:lang w:eastAsia="en-CA"/>
+              </w:rPr>
+              <w:t>int main() {</w:t>
+            </w:r>
+          </w:p>
+          <w:p>
+            <w:pPr>
+              <w:shd w:val="clear" w:color="auto" w:fill="FFFFFF"/>
+              <w:spacing w:line="285" w:lineRule="atLeast"/>
+              <w:rPr>
+                <w:rFonts w:ascii="Consolas" w:hAnsi="Consolas"/>
+                <w:color w:val="000000"/>
+                <w:sz w:val="28"/>
+                <w:szCs w:val="28"/>
+                <w:lang w:eastAsia="en-CA"/>
+              </w:rPr>
+            </w:pPr>
+            <w:r>
+              <w:rPr>
+                <w:rFonts w:ascii="Consolas" w:hAnsi="Consolas"/>
+                <w:color w:val="000000"/>
+                <w:sz w:val="28"/>
+                <w:szCs w:val="28"/>
+                <w:lang w:eastAsia="en-CA"/>
+              </w:rPr>
+              <w:t>    int data[] = {11, 12, 13};</w:t>
+            </w:r>
+          </w:p>
+          <w:p>
+            <w:pPr>
+              <w:shd w:val="clear" w:color="auto" w:fill="FFFFFF"/>
+              <w:spacing w:line="285" w:lineRule="atLeast"/>
+              <w:rPr>
+                <w:rFonts w:ascii="Consolas" w:hAnsi="Consolas"/>
+                <w:color w:val="000000"/>
+                <w:sz w:val="28"/>
+                <w:szCs w:val="28"/>
+                <w:lang w:eastAsia="en-CA"/>
+              </w:rPr>
+            </w:pPr>
+            <w:r>
+              <w:rPr>
+                <w:rFonts w:ascii="Consolas" w:hAnsi="Consolas"/>
+                <w:color w:val="000000"/>
+                <w:sz w:val="28"/>
+                <w:szCs w:val="28"/>
+                <w:lang w:eastAsia="en-CA"/>
+              </w:rPr>
+              <w:t>    int *p = &amp;data[0];</w:t>
+            </w:r>
+          </w:p>
+          <w:p>
+            <w:pPr>
+              <w:shd w:val="clear" w:color="auto" w:fill="FFFFFF"/>
+              <w:spacing w:line="285" w:lineRule="atLeast"/>
+              <w:rPr>
+                <w:rFonts w:ascii="Consolas" w:hAnsi="Consolas"/>
+                <w:color w:val="000000"/>
+                <w:sz w:val="28"/>
+                <w:szCs w:val="28"/>
+                <w:lang w:eastAsia="en-CA"/>
+              </w:rPr>
+            </w:pPr>
+          </w:p>
+          <w:p>
+            <w:pPr>
+              <w:shd w:val="clear" w:color="auto" w:fill="FFFFFF"/>
+              <w:spacing w:line="285" w:lineRule="atLeast"/>
+              <w:rPr>
+                <w:rFonts w:ascii="Consolas" w:hAnsi="Consolas"/>
+                <w:color w:val="000000"/>
+                <w:sz w:val="28"/>
+                <w:szCs w:val="28"/>
+                <w:lang w:eastAsia="en-CA"/>
+              </w:rPr>
+            </w:pPr>
+            <w:r>
+              <w:rPr>
+                <w:rFonts w:ascii="Consolas" w:hAnsi="Consolas"/>
+                <w:color w:val="000000"/>
+                <w:sz w:val="28"/>
+                <w:szCs w:val="28"/>
+                <w:lang w:eastAsia="en-CA"/>
+              </w:rPr>
+              <w:t xml:space="preserve">    *(p + 1) = 60;       </w:t>
+            </w:r>
+          </w:p>
+          <w:p>
+            <w:pPr>
+              <w:shd w:val="clear" w:color="auto" w:fill="FFFFFF"/>
+              <w:spacing w:line="285" w:lineRule="atLeast"/>
+              <w:rPr>
+                <w:rFonts w:ascii="Consolas" w:hAnsi="Consolas"/>
+                <w:color w:val="000000"/>
+                <w:sz w:val="28"/>
+                <w:szCs w:val="28"/>
+                <w:lang w:eastAsia="en-CA"/>
+              </w:rPr>
+            </w:pPr>
+            <w:r>
+              <w:rPr>
+                <w:rFonts w:ascii="Consolas" w:hAnsi="Consolas"/>
+                <w:color w:val="000000"/>
+                <w:sz w:val="28"/>
+                <w:szCs w:val="28"/>
+                <w:lang w:eastAsia="en-CA"/>
+              </w:rPr>
+              <w:t xml:space="preserve">    </w:t>
+            </w:r>
+            <w:proofErr w:type="spellStart"/>
+            <w:r>
+              <w:rPr>
+                <w:rFonts w:ascii="Consolas" w:hAnsi="Consolas"/>
+                <w:color w:val="000000"/>
+                <w:sz w:val="28"/>
+                <w:szCs w:val="28"/>
+                <w:lang w:eastAsia="en-CA"/>
+              </w:rPr>
+              <w:t>printf</w:t>
+            </w:r>
+            <w:proofErr w:type="spellEnd"/>
+            <w:r>
+              <w:rPr>
+                <w:rFonts w:ascii="Consolas" w:hAnsi="Consolas"/>
+                <w:color w:val="000000"/>
+                <w:sz w:val="28"/>
+                <w:szCs w:val="28"/>
+                <w:lang w:eastAsia="en-CA"/>
+              </w:rPr>
+              <w:t>("%d\n", *(p + 1));</w:t>
+            </w:r>
+          </w:p>
+          <w:p>
+            <w:pPr>
+              <w:shd w:val="clear" w:color="auto" w:fill="FFFFFF"/>
+              <w:spacing w:line="285" w:lineRule="atLeast"/>
+              <w:rPr>
+                <w:rFonts w:ascii="Consolas" w:hAnsi="Consolas"/>
+                <w:color w:val="000000"/>
+                <w:sz w:val="28"/>
+                <w:szCs w:val="28"/>
+                <w:lang w:eastAsia="en-CA"/>
+              </w:rPr>
+            </w:pPr>
+          </w:p>
+          <w:p>
+            <w:pPr>
+              <w:shd w:val="clear" w:color="auto" w:fill="FFFFFF"/>
+              <w:spacing w:line="285" w:lineRule="atLeast"/>
+              <w:rPr>
+                <w:rFonts w:ascii="Consolas" w:hAnsi="Consolas"/>
+                <w:color w:val="000000"/>
+                <w:sz w:val="28"/>
+                <w:szCs w:val="28"/>
+                <w:lang w:eastAsia="en-CA"/>
+              </w:rPr>
+            </w:pPr>
+            <w:r>
+              <w:rPr>
+                <w:rFonts w:ascii="Consolas" w:hAnsi="Consolas"/>
+                <w:color w:val="000000"/>
+                <w:sz w:val="28"/>
+                <w:szCs w:val="28"/>
+                <w:lang w:eastAsia="en-CA"/>
+              </w:rPr>
+              <w:t>    return 0;</w:t>
+            </w:r>
+          </w:p>
+          <w:p>
+            <w:pPr>
+              <w:shd w:val="clear" w:color="auto" w:fill="FFFFFF"/>
+              <w:spacing w:line="285" w:lineRule="atLeast"/>
+              <w:rPr>
+                <w:rFonts w:ascii="Consolas" w:hAnsi="Consolas"/>
+                <w:color w:val="000000"/>
+                <w:sz w:val="28"/>
+                <w:szCs w:val="28"/>
+                <w:lang w:eastAsia="en-CA"/>
+              </w:rPr>
+            </w:pPr>
+            <w:r>
+              <w:rPr>
+                <w:rFonts w:ascii="Consolas" w:hAnsi="Consolas"/>
+                <w:color w:val="000000"/>
+                <w:sz w:val="28"/>
+                <w:szCs w:val="28"/>
+                <w:lang w:eastAsia="en-CA"/>
+              </w:rPr>
+              <w:t>}</w:t>
+            </w:r>
+          </w:p>
+          <w:p>
+            <w:pPr>
+              <w:shd w:val="clear" w:color="auto" w:fill="FFFFFF"/>
+              <w:spacing w:line="285" w:lineRule="atLeast"/>
+              <w:rPr>
+                <w:rFonts w:ascii="Consolas" w:hAnsi="Consolas"/>
+                <w:color w:val="000000"/>
+                <w:sz w:val="28"/>
+                <w:szCs w:val="28"/>
+                <w:lang w:eastAsia="en-CA"/>
+              </w:rPr>
+            </w:pPr>
           </w:p>
         </w:tc>
       </w:tr>
@@ -1030,16 +1641,15 @@
           <w:lang w:val="en-US"/>
         </w:rPr>
         <w:tab/>
-        <w:t>“</w:t>
-      </w:r>
-      <w:proofErr w:type="gramStart"/>
+        <w:t>“he</w:t>
+      </w:r>
       <w:r>
         <w:rPr>
           <w:sz w:val="28"/>
           <w:szCs w:val="28"/>
           <w:lang w:val="en-US"/>
         </w:rPr>
-        <w:t>he</w:t>
+        <w:t>?</w:t>
       </w:r>
       <w:r>
         <w:rPr>
@@ -1047,24 +1657,7 @@
           <w:szCs w:val="28"/>
           <w:lang w:val="en-US"/>
         </w:rPr>
-        <w:t>?</w:t>
-      </w:r>
-      <w:r>
-        <w:rPr>
-          <w:sz w:val="28"/>
-          <w:szCs w:val="28"/>
-          <w:lang w:val="en-US"/>
-        </w:rPr>
-        <w:t>lo</w:t>
-      </w:r>
-      <w:proofErr w:type="gramEnd"/>
-      <w:r>
-        <w:rPr>
-          <w:sz w:val="28"/>
-          <w:szCs w:val="28"/>
-          <w:lang w:val="en-US"/>
-        </w:rPr>
-        <w:t>”</w:t>
+        <w:t>lo”</w:t>
       </w:r>
     </w:p>
     <w:p>
@@ -1088,25 +1681,7 @@
           <w:szCs w:val="28"/>
           <w:lang w:val="en-US"/>
         </w:rPr>
-        <w:t xml:space="preserve">[Hint: you should use a </w:t>
-      </w:r>
-      <w:proofErr w:type="gramStart"/>
-      <w:r>
-        <w:rPr>
-          <w:sz w:val="28"/>
-          <w:szCs w:val="28"/>
-          <w:lang w:val="en-US"/>
-        </w:rPr>
-        <w:t>char[</w:t>
-      </w:r>
-      <w:proofErr w:type="gramEnd"/>
-      <w:r>
-        <w:rPr>
-          <w:sz w:val="28"/>
-          <w:szCs w:val="28"/>
-          <w:lang w:val="en-US"/>
-        </w:rPr>
-        <w:t>], not a pointer. Consider why is it]</w:t>
+        <w:t>[Hint: you should use a char[], not a pointer. Consider why is it]</w:t>
       </w:r>
     </w:p>
     <w:p>
@@ -1144,6 +1719,282 @@
                 <w:lang w:eastAsia="en-CA"/>
               </w:rPr>
             </w:pPr>
+          </w:p>
+          <w:p>
+            <w:pPr>
+              <w:shd w:val="clear" w:color="auto" w:fill="FFFFFF"/>
+              <w:spacing w:line="285" w:lineRule="atLeast"/>
+              <w:rPr>
+                <w:rFonts w:ascii="Consolas" w:hAnsi="Consolas"/>
+                <w:color w:val="000000"/>
+                <w:sz w:val="28"/>
+                <w:szCs w:val="28"/>
+                <w:lang w:eastAsia="en-CA"/>
+              </w:rPr>
+            </w:pPr>
+            <w:r>
+              <w:rPr>
+                <w:rFonts w:ascii="Consolas" w:hAnsi="Consolas"/>
+                <w:color w:val="000000"/>
+                <w:sz w:val="28"/>
+                <w:szCs w:val="28"/>
+                <w:lang w:eastAsia="en-CA"/>
+              </w:rPr>
+              <w:t>#include &lt;</w:t>
+            </w:r>
+            <w:proofErr w:type="spellStart"/>
+            <w:r>
+              <w:rPr>
+                <w:rFonts w:ascii="Consolas" w:hAnsi="Consolas"/>
+                <w:color w:val="000000"/>
+                <w:sz w:val="28"/>
+                <w:szCs w:val="28"/>
+                <w:lang w:eastAsia="en-CA"/>
+              </w:rPr>
+              <w:t>stdio.h</w:t>
+            </w:r>
+            <w:proofErr w:type="spellEnd"/>
+            <w:r>
+              <w:rPr>
+                <w:rFonts w:ascii="Consolas" w:hAnsi="Consolas"/>
+                <w:color w:val="000000"/>
+                <w:sz w:val="28"/>
+                <w:szCs w:val="28"/>
+                <w:lang w:eastAsia="en-CA"/>
+              </w:rPr>
+              <w:t>&gt;</w:t>
+            </w:r>
+          </w:p>
+          <w:p>
+            <w:pPr>
+              <w:shd w:val="clear" w:color="auto" w:fill="FFFFFF"/>
+              <w:spacing w:line="285" w:lineRule="atLeast"/>
+              <w:rPr>
+                <w:rFonts w:ascii="Consolas" w:hAnsi="Consolas"/>
+                <w:color w:val="000000"/>
+                <w:sz w:val="28"/>
+                <w:szCs w:val="28"/>
+                <w:lang w:eastAsia="en-CA"/>
+              </w:rPr>
+            </w:pPr>
+          </w:p>
+          <w:p>
+            <w:pPr>
+              <w:shd w:val="clear" w:color="auto" w:fill="FFFFFF"/>
+              <w:spacing w:line="285" w:lineRule="atLeast"/>
+              <w:rPr>
+                <w:rFonts w:ascii="Consolas" w:hAnsi="Consolas"/>
+                <w:color w:val="000000"/>
+                <w:sz w:val="28"/>
+                <w:szCs w:val="28"/>
+                <w:lang w:eastAsia="en-CA"/>
+              </w:rPr>
+            </w:pPr>
+            <w:r>
+              <w:rPr>
+                <w:rFonts w:ascii="Consolas" w:hAnsi="Consolas"/>
+                <w:color w:val="000000"/>
+                <w:sz w:val="28"/>
+                <w:szCs w:val="28"/>
+                <w:lang w:eastAsia="en-CA"/>
+              </w:rPr>
+              <w:t>int main() {</w:t>
+            </w:r>
+          </w:p>
+          <w:p>
+            <w:pPr>
+              <w:shd w:val="clear" w:color="auto" w:fill="FFFFFF"/>
+              <w:spacing w:line="285" w:lineRule="atLeast"/>
+              <w:rPr>
+                <w:rFonts w:ascii="Consolas" w:hAnsi="Consolas"/>
+                <w:color w:val="000000"/>
+                <w:sz w:val="28"/>
+                <w:szCs w:val="28"/>
+                <w:lang w:eastAsia="en-CA"/>
+              </w:rPr>
+            </w:pPr>
+            <w:r>
+              <w:rPr>
+                <w:rFonts w:ascii="Consolas" w:hAnsi="Consolas"/>
+                <w:color w:val="000000"/>
+                <w:sz w:val="28"/>
+                <w:szCs w:val="28"/>
+                <w:lang w:eastAsia="en-CA"/>
+              </w:rPr>
+              <w:t>    char data[100] = "";</w:t>
+            </w:r>
+          </w:p>
+          <w:p>
+            <w:pPr>
+              <w:shd w:val="clear" w:color="auto" w:fill="FFFFFF"/>
+              <w:spacing w:line="285" w:lineRule="atLeast"/>
+              <w:rPr>
+                <w:rFonts w:ascii="Consolas" w:hAnsi="Consolas"/>
+                <w:color w:val="000000"/>
+                <w:sz w:val="28"/>
+                <w:szCs w:val="28"/>
+                <w:lang w:eastAsia="en-CA"/>
+              </w:rPr>
+            </w:pPr>
+            <w:r>
+              <w:rPr>
+                <w:rFonts w:ascii="Consolas" w:hAnsi="Consolas"/>
+                <w:color w:val="000000"/>
+                <w:sz w:val="28"/>
+                <w:szCs w:val="28"/>
+                <w:lang w:eastAsia="en-CA"/>
+              </w:rPr>
+              <w:t xml:space="preserve">    </w:t>
+            </w:r>
+            <w:proofErr w:type="spellStart"/>
+            <w:r>
+              <w:rPr>
+                <w:rFonts w:ascii="Consolas" w:hAnsi="Consolas"/>
+                <w:color w:val="000000"/>
+                <w:sz w:val="28"/>
+                <w:szCs w:val="28"/>
+                <w:lang w:eastAsia="en-CA"/>
+              </w:rPr>
+              <w:t>scanf</w:t>
+            </w:r>
+            <w:proofErr w:type="spellEnd"/>
+            <w:r>
+              <w:rPr>
+                <w:rFonts w:ascii="Consolas" w:hAnsi="Consolas"/>
+                <w:color w:val="000000"/>
+                <w:sz w:val="28"/>
+                <w:szCs w:val="28"/>
+                <w:lang w:eastAsia="en-CA"/>
+              </w:rPr>
+              <w:t>("%s", data);</w:t>
+            </w:r>
+          </w:p>
+          <w:p>
+            <w:pPr>
+              <w:shd w:val="clear" w:color="auto" w:fill="FFFFFF"/>
+              <w:spacing w:line="285" w:lineRule="atLeast"/>
+              <w:rPr>
+                <w:rFonts w:ascii="Consolas" w:hAnsi="Consolas"/>
+                <w:color w:val="000000"/>
+                <w:sz w:val="28"/>
+                <w:szCs w:val="28"/>
+                <w:lang w:eastAsia="en-CA"/>
+              </w:rPr>
+            </w:pPr>
+            <w:r>
+              <w:rPr>
+                <w:rFonts w:ascii="Consolas" w:hAnsi="Consolas"/>
+                <w:color w:val="000000"/>
+                <w:sz w:val="28"/>
+                <w:szCs w:val="28"/>
+                <w:lang w:eastAsia="en-CA"/>
+              </w:rPr>
+              <w:t>    data[2] = '?';</w:t>
+            </w:r>
+          </w:p>
+          <w:p>
+            <w:pPr>
+              <w:shd w:val="clear" w:color="auto" w:fill="FFFFFF"/>
+              <w:spacing w:line="285" w:lineRule="atLeast"/>
+              <w:rPr>
+                <w:rFonts w:ascii="Consolas" w:hAnsi="Consolas"/>
+                <w:color w:val="000000"/>
+                <w:sz w:val="28"/>
+                <w:szCs w:val="28"/>
+                <w:lang w:eastAsia="en-CA"/>
+              </w:rPr>
+            </w:pPr>
+            <w:r>
+              <w:rPr>
+                <w:rFonts w:ascii="Consolas" w:hAnsi="Consolas"/>
+                <w:color w:val="000000"/>
+                <w:sz w:val="28"/>
+                <w:szCs w:val="28"/>
+                <w:lang w:eastAsia="en-CA"/>
+              </w:rPr>
+              <w:t xml:space="preserve">    </w:t>
+            </w:r>
+            <w:proofErr w:type="spellStart"/>
+            <w:r>
+              <w:rPr>
+                <w:rFonts w:ascii="Consolas" w:hAnsi="Consolas"/>
+                <w:color w:val="000000"/>
+                <w:sz w:val="28"/>
+                <w:szCs w:val="28"/>
+                <w:lang w:eastAsia="en-CA"/>
+              </w:rPr>
+              <w:t>printf</w:t>
+            </w:r>
+            <w:proofErr w:type="spellEnd"/>
+            <w:r>
+              <w:rPr>
+                <w:rFonts w:ascii="Consolas" w:hAnsi="Consolas"/>
+                <w:color w:val="000000"/>
+                <w:sz w:val="28"/>
+                <w:szCs w:val="28"/>
+                <w:lang w:eastAsia="en-CA"/>
+              </w:rPr>
+              <w:t>("%s", data);</w:t>
+            </w:r>
+          </w:p>
+          <w:p>
+            <w:pPr>
+              <w:shd w:val="clear" w:color="auto" w:fill="FFFFFF"/>
+              <w:spacing w:line="285" w:lineRule="atLeast"/>
+              <w:rPr>
+                <w:rFonts w:ascii="Consolas" w:hAnsi="Consolas"/>
+                <w:color w:val="000000"/>
+                <w:sz w:val="28"/>
+                <w:szCs w:val="28"/>
+                <w:lang w:eastAsia="en-CA"/>
+              </w:rPr>
+            </w:pPr>
+          </w:p>
+          <w:p>
+            <w:pPr>
+              <w:shd w:val="clear" w:color="auto" w:fill="FFFFFF"/>
+              <w:spacing w:line="285" w:lineRule="atLeast"/>
+              <w:rPr>
+                <w:rFonts w:ascii="Consolas" w:hAnsi="Consolas"/>
+                <w:color w:val="000000"/>
+                <w:sz w:val="28"/>
+                <w:szCs w:val="28"/>
+                <w:lang w:eastAsia="en-CA"/>
+              </w:rPr>
+            </w:pPr>
+            <w:r>
+              <w:rPr>
+                <w:rFonts w:ascii="Consolas" w:hAnsi="Consolas"/>
+                <w:color w:val="000000"/>
+                <w:sz w:val="28"/>
+                <w:szCs w:val="28"/>
+                <w:lang w:eastAsia="en-CA"/>
+              </w:rPr>
+              <w:t>    return 0;</w:t>
+            </w:r>
+          </w:p>
+          <w:p>
+            <w:pPr>
+              <w:shd w:val="clear" w:color="auto" w:fill="FFFFFF"/>
+              <w:spacing w:line="285" w:lineRule="atLeast"/>
+              <w:rPr>
+                <w:rFonts w:ascii="Consolas" w:hAnsi="Consolas"/>
+                <w:color w:val="000000"/>
+                <w:sz w:val="28"/>
+                <w:szCs w:val="28"/>
+                <w:lang w:eastAsia="en-CA"/>
+              </w:rPr>
+            </w:pPr>
+            <w:r>
+              <w:rPr>
+                <w:rFonts w:ascii="Consolas" w:hAnsi="Consolas"/>
+                <w:color w:val="000000"/>
+                <w:sz w:val="28"/>
+                <w:szCs w:val="28"/>
+                <w:lang w:eastAsia="en-CA"/>
+              </w:rPr>
+              <w:t>}</w:t>
+            </w:r>
           </w:p>
           <w:p>
             <w:pPr>
@@ -3085,7 +3936,6 @@
   <w:style w:type="character" w:default="1" w:styleId="DefaultParagraphFont">
     <w:name w:val="Default Paragraph Font"/>
     <w:uiPriority w:val="1"/>
-    <w:semiHidden/>
     <w:unhideWhenUsed/>
   </w:style>
   <w:style w:type="table" w:default="1" w:styleId="TableNormal">

</xml_diff>